<commit_message>
vault backup: 2025-09-18 16:56:46
</commit_message>
<xml_diff>
--- a/AI模型练习/新生项目/一年级新生课外创新实践项目计划结题报告（学生用）.docx
+++ b/AI模型练习/新生项目/一年级新生课外创新实践项目计划结题报告（学生用）.docx
@@ -820,7 +820,7 @@
     </w:p>
     <w:tbl>
       <w:tblPr>
-        <w:tblStyle w:val="5"/>
+        <w:tblStyle w:val="6"/>
         <w:tblpPr w:leftFromText="180" w:rightFromText="180" w:vertAnchor="text" w:horzAnchor="margin" w:tblpY="17"/>
         <w:tblW w:w="9697" w:type="dxa"/>
         <w:tblInd w:w="0" w:type="dxa"/>
@@ -1864,7 +1864,7 @@
     </w:p>
     <w:tbl>
       <w:tblPr>
-        <w:tblStyle w:val="5"/>
+        <w:tblStyle w:val="6"/>
         <w:tblW w:w="0" w:type="auto"/>
         <w:jc w:val="center"/>
         <w:tblBorders>
@@ -1913,6 +1913,42 @@
           </w:tcPr>
           <w:p>
             <w:pPr>
+              <w:pStyle w:val="5"/>
+              <w:keepNext w:val="0"/>
+              <w:keepLines w:val="0"/>
+              <w:widowControl/>
+              <w:suppressLineNumbers w:val="0"/>
+              <w:spacing w:before="0" w:beforeAutospacing="0" w:after="0" w:afterAutospacing="0"/>
+              <w:ind w:left="0" w:right="0"/>
+              <w:jc w:val="both"/>
+            </w:pPr>
+            <w:r>
+              <w:rPr>
+                <w:rFonts w:hint="eastAsia" w:ascii="宋体" w:hAnsi="宋体" w:eastAsia="宋体" w:cs="宋体"/>
+                <w:b w:val="0"/>
+                <w:bCs w:val="0"/>
+                <w:i w:val="0"/>
+                <w:iCs w:val="0"/>
+                <w:color w:val="000000"/>
+                <w:spacing w:val="0"/>
+                <w:w w:val="100"/>
+                <w:sz w:val="21"/>
+                <w:szCs w:val="21"/>
+                <w:vertAlign w:val="baseline"/>
+              </w:rPr>
+              <w:t>该组同学认真学习，具有探索和创新精神，完成了新生项目的任务要求，同意结题。</w:t>
+            </w:r>
+          </w:p>
+          <w:p>
+            <w:pPr>
+              <w:pStyle w:val="5"/>
+              <w:keepNext w:val="0"/>
+              <w:keepLines w:val="0"/>
+              <w:widowControl/>
+              <w:suppressLineNumbers w:val="0"/>
+              <w:spacing w:before="0" w:beforeAutospacing="0" w:after="0" w:afterAutospacing="0"/>
+              <w:ind w:left="0" w:right="0" w:firstLine="4410"/>
+              <w:jc w:val="both"/>
               <w:rPr>
                 <w:rFonts w:hint="eastAsia"/>
                 <w:szCs w:val="21"/>
@@ -1953,11 +1989,65 @@
           </w:p>
           <w:p>
             <w:pPr>
+              <w:pStyle w:val="5"/>
+              <w:keepNext w:val="0"/>
+              <w:keepLines w:val="0"/>
+              <w:widowControl/>
+              <w:suppressLineNumbers w:val="0"/>
+              <w:spacing w:before="0" w:beforeAutospacing="0" w:after="0" w:afterAutospacing="0"/>
+              <w:ind w:left="0" w:right="0" w:firstLine="4410"/>
+              <w:jc w:val="both"/>
+            </w:pPr>
+            <w:r>
               <w:rPr>
                 <w:rFonts w:hint="eastAsia"/>
                 <w:szCs w:val="21"/>
               </w:rPr>
-            </w:pPr>
+              <w:t xml:space="preserve">      签    名：</w:t>
+            </w:r>
+            <w:r>
+              <w:drawing>
+                <wp:inline distT="0" distB="0" distL="114300" distR="114300">
+                  <wp:extent cx="819150" cy="381000"/>
+                  <wp:effectExtent l="0" t="0" r="3810" b="0"/>
+                  <wp:docPr id="6" name="图片 1" descr="IMG_256"/>
+                  <wp:cNvGraphicFramePr>
+                    <a:graphicFrameLocks xmlns:a="http://schemas.openxmlformats.org/drawingml/2006/main" noChangeAspect="1"/>
+                  </wp:cNvGraphicFramePr>
+                  <a:graphic xmlns:a="http://schemas.openxmlformats.org/drawingml/2006/main">
+                    <a:graphicData uri="http://schemas.openxmlformats.org/drawingml/2006/picture">
+                      <pic:pic xmlns:pic="http://schemas.openxmlformats.org/drawingml/2006/picture">
+                        <pic:nvPicPr>
+                          <pic:cNvPr id="6" name="图片 1" descr="IMG_256"/>
+                          <pic:cNvPicPr>
+                            <a:picLocks noChangeAspect="1"/>
+                          </pic:cNvPicPr>
+                        </pic:nvPicPr>
+                        <pic:blipFill>
+                          <a:blip r:embed="rId11"/>
+                          <a:stretch>
+                            <a:fillRect/>
+                          </a:stretch>
+                        </pic:blipFill>
+                        <pic:spPr>
+                          <a:xfrm>
+                            <a:off x="0" y="0"/>
+                            <a:ext cx="819150" cy="381000"/>
+                          </a:xfrm>
+                          <a:prstGeom prst="rect">
+                            <a:avLst/>
+                          </a:prstGeom>
+                          <a:noFill/>
+                          <a:ln w="9525">
+                            <a:noFill/>
+                          </a:ln>
+                        </pic:spPr>
+                      </pic:pic>
+                    </a:graphicData>
+                  </a:graphic>
+                </wp:inline>
+              </w:drawing>
+            </w:r>
           </w:p>
           <w:p>
             <w:pPr>
@@ -1967,13 +2057,6 @@
                 <w:szCs w:val="21"/>
               </w:rPr>
             </w:pPr>
-            <w:r>
-              <w:rPr>
-                <w:rFonts w:hint="eastAsia"/>
-                <w:szCs w:val="21"/>
-              </w:rPr>
-              <w:t xml:space="preserve">      签    名：</w:t>
-            </w:r>
           </w:p>
           <w:p>
             <w:pPr>
@@ -1987,7 +2070,54 @@
                 <w:rFonts w:hint="eastAsia"/>
                 <w:szCs w:val="21"/>
               </w:rPr>
-              <w:t xml:space="preserve">                                                                   年     月     日</w:t>
+              <w:t xml:space="preserve">                                                                 </w:t>
+            </w:r>
+            <w:r>
+              <w:rPr>
+                <w:rFonts w:hint="eastAsia"/>
+                <w:szCs w:val="21"/>
+                <w:lang w:val="en-US" w:eastAsia="zh-CN"/>
+              </w:rPr>
+              <w:t>2025</w:t>
+            </w:r>
+            <w:r>
+              <w:rPr>
+                <w:rFonts w:hint="eastAsia"/>
+                <w:szCs w:val="21"/>
+              </w:rPr>
+              <w:t xml:space="preserve">  年  </w:t>
+            </w:r>
+            <w:r>
+              <w:rPr>
+                <w:rFonts w:hint="eastAsia"/>
+                <w:szCs w:val="21"/>
+                <w:lang w:val="en-US" w:eastAsia="zh-CN"/>
+              </w:rPr>
+              <w:t>9</w:t>
+            </w:r>
+            <w:r>
+              <w:rPr>
+                <w:rFonts w:hint="eastAsia"/>
+                <w:szCs w:val="21"/>
+              </w:rPr>
+              <w:t xml:space="preserve">   月   </w:t>
+            </w:r>
+            <w:r>
+              <w:rPr>
+                <w:rFonts w:hint="eastAsia"/>
+                <w:szCs w:val="21"/>
+                <w:lang w:val="en-US" w:eastAsia="zh-CN"/>
+              </w:rPr>
+              <w:t>18</w:t>
+            </w:r>
+            <w:bookmarkStart w:id="0" w:name="_GoBack"/>
+            <w:bookmarkEnd w:id="0"/>
+            <w:r>
+              <w:rPr>
+                <w:rFonts w:hint="eastAsia"/>
+                <w:szCs w:val="21"/>
+              </w:rPr>
+              <w:t xml:space="preserve">  日</w:t>
             </w:r>
           </w:p>
         </w:tc>
@@ -2029,7 +2159,7 @@
     </w:p>
     <w:tbl>
       <w:tblPr>
-        <w:tblStyle w:val="5"/>
+        <w:tblStyle w:val="6"/>
         <w:tblW w:w="0" w:type="auto"/>
         <w:jc w:val="center"/>
         <w:tblBorders>
@@ -2244,7 +2374,7 @@
     </w:p>
     <w:tbl>
       <w:tblPr>
-        <w:tblStyle w:val="5"/>
+        <w:tblStyle w:val="6"/>
         <w:tblW w:w="0" w:type="auto"/>
         <w:tblInd w:w="122" w:type="dxa"/>
         <w:tblBorders>
@@ -6188,6 +6318,88 @@
           <w:tab w:val="left" w:pos="8088"/>
         </w:tabs>
         <w:spacing w:line="360" w:lineRule="auto"/>
+        <w:ind w:firstLine="420" w:firstLineChars="200"/>
+        <w:jc w:val="center"/>
+      </w:pPr>
+      <w:r>
+        <w:drawing>
+          <wp:inline distT="0" distB="0" distL="114300" distR="114300">
+            <wp:extent cx="5012055" cy="2407285"/>
+            <wp:effectExtent l="0" t="0" r="1905" b="635"/>
+            <wp:docPr id="3" name="图片 1"/>
+            <wp:cNvGraphicFramePr>
+              <a:graphicFrameLocks xmlns:a="http://schemas.openxmlformats.org/drawingml/2006/main" noChangeAspect="1"/>
+            </wp:cNvGraphicFramePr>
+            <a:graphic xmlns:a="http://schemas.openxmlformats.org/drawingml/2006/main">
+              <a:graphicData uri="http://schemas.openxmlformats.org/drawingml/2006/picture">
+                <pic:pic xmlns:pic="http://schemas.openxmlformats.org/drawingml/2006/picture">
+                  <pic:nvPicPr>
+                    <pic:cNvPr id="3" name="图片 1"/>
+                    <pic:cNvPicPr>
+                      <a:picLocks noChangeAspect="1"/>
+                    </pic:cNvPicPr>
+                  </pic:nvPicPr>
+                  <pic:blipFill>
+                    <a:blip r:embed="rId12"/>
+                    <a:stretch>
+                      <a:fillRect/>
+                    </a:stretch>
+                  </pic:blipFill>
+                  <pic:spPr>
+                    <a:xfrm>
+                      <a:off x="0" y="0"/>
+                      <a:ext cx="5012055" cy="2407285"/>
+                    </a:xfrm>
+                    <a:prstGeom prst="rect">
+                      <a:avLst/>
+                    </a:prstGeom>
+                    <a:noFill/>
+                    <a:ln>
+                      <a:noFill/>
+                    </a:ln>
+                  </pic:spPr>
+                </pic:pic>
+              </a:graphicData>
+            </a:graphic>
+          </wp:inline>
+        </w:drawing>
+      </w:r>
+    </w:p>
+    <w:p>
+      <w:pPr>
+        <w:tabs>
+          <w:tab w:val="left" w:pos="168"/>
+          <w:tab w:val="left" w:pos="1788"/>
+          <w:tab w:val="left" w:pos="2838"/>
+          <w:tab w:val="left" w:pos="4938"/>
+          <w:tab w:val="left" w:pos="8088"/>
+        </w:tabs>
+        <w:spacing w:line="360" w:lineRule="auto"/>
+        <w:ind w:firstLine="420" w:firstLineChars="200"/>
+        <w:jc w:val="center"/>
+        <w:rPr>
+          <w:rFonts w:hint="default" w:eastAsia="宋体"/>
+          <w:lang w:val="en-US" w:eastAsia="zh-CN"/>
+        </w:rPr>
+      </w:pPr>
+      <w:r>
+        <w:rPr>
+          <w:rFonts w:hint="eastAsia"/>
+          <w:lang w:val="en-US" w:eastAsia="zh-CN"/>
+        </w:rPr>
+        <w:t>图1：残差学习的一个构建模块</w:t>
+      </w:r>
+    </w:p>
+    <w:p>
+      <w:pPr>
+        <w:tabs>
+          <w:tab w:val="left" w:pos="168"/>
+          <w:tab w:val="left" w:pos="1788"/>
+          <w:tab w:val="left" w:pos="2838"/>
+          <w:tab w:val="left" w:pos="4938"/>
+          <w:tab w:val="left" w:pos="8088"/>
+        </w:tabs>
+        <w:spacing w:line="360" w:lineRule="auto"/>
         <w:ind w:firstLine="480" w:firstLineChars="200"/>
         <w:jc w:val="left"/>
         <w:rPr>
@@ -6362,6 +6574,88 @@
           <w:tab w:val="left" w:pos="8088"/>
         </w:tabs>
         <w:spacing w:line="360" w:lineRule="auto"/>
+        <w:ind w:firstLine="420" w:firstLineChars="200"/>
+        <w:jc w:val="center"/>
+      </w:pPr>
+      <w:r>
+        <w:drawing>
+          <wp:inline distT="0" distB="0" distL="114300" distR="114300">
+            <wp:extent cx="2917190" cy="3880485"/>
+            <wp:effectExtent l="0" t="0" r="8890" b="5715"/>
+            <wp:docPr id="4" name="图片 2"/>
+            <wp:cNvGraphicFramePr>
+              <a:graphicFrameLocks xmlns:a="http://schemas.openxmlformats.org/drawingml/2006/main" noChangeAspect="1"/>
+            </wp:cNvGraphicFramePr>
+            <a:graphic xmlns:a="http://schemas.openxmlformats.org/drawingml/2006/main">
+              <a:graphicData uri="http://schemas.openxmlformats.org/drawingml/2006/picture">
+                <pic:pic xmlns:pic="http://schemas.openxmlformats.org/drawingml/2006/picture">
+                  <pic:nvPicPr>
+                    <pic:cNvPr id="4" name="图片 2"/>
+                    <pic:cNvPicPr>
+                      <a:picLocks noChangeAspect="1"/>
+                    </pic:cNvPicPr>
+                  </pic:nvPicPr>
+                  <pic:blipFill>
+                    <a:blip r:embed="rId13"/>
+                    <a:stretch>
+                      <a:fillRect/>
+                    </a:stretch>
+                  </pic:blipFill>
+                  <pic:spPr>
+                    <a:xfrm>
+                      <a:off x="0" y="0"/>
+                      <a:ext cx="2917190" cy="3880485"/>
+                    </a:xfrm>
+                    <a:prstGeom prst="rect">
+                      <a:avLst/>
+                    </a:prstGeom>
+                    <a:noFill/>
+                    <a:ln>
+                      <a:noFill/>
+                    </a:ln>
+                  </pic:spPr>
+                </pic:pic>
+              </a:graphicData>
+            </a:graphic>
+          </wp:inline>
+        </w:drawing>
+      </w:r>
+    </w:p>
+    <w:p>
+      <w:pPr>
+        <w:tabs>
+          <w:tab w:val="left" w:pos="168"/>
+          <w:tab w:val="left" w:pos="1788"/>
+          <w:tab w:val="left" w:pos="2838"/>
+          <w:tab w:val="left" w:pos="4938"/>
+          <w:tab w:val="left" w:pos="8088"/>
+        </w:tabs>
+        <w:spacing w:line="360" w:lineRule="auto"/>
+        <w:ind w:firstLine="420" w:firstLineChars="200"/>
+        <w:jc w:val="center"/>
+        <w:rPr>
+          <w:rFonts w:hint="default" w:eastAsia="宋体"/>
+          <w:lang w:val="en-US" w:eastAsia="zh-CN"/>
+        </w:rPr>
+      </w:pPr>
+      <w:r>
+        <w:rPr>
+          <w:rFonts w:hint="eastAsia"/>
+          <w:lang w:val="en-US" w:eastAsia="zh-CN"/>
+        </w:rPr>
+        <w:t>图2：Transformer 模型架构</w:t>
+      </w:r>
+    </w:p>
+    <w:p>
+      <w:pPr>
+        <w:tabs>
+          <w:tab w:val="left" w:pos="168"/>
+          <w:tab w:val="left" w:pos="1788"/>
+          <w:tab w:val="left" w:pos="2838"/>
+          <w:tab w:val="left" w:pos="4938"/>
+          <w:tab w:val="left" w:pos="8088"/>
+        </w:tabs>
+        <w:spacing w:line="360" w:lineRule="auto"/>
         <w:ind w:firstLine="480" w:firstLineChars="200"/>
         <w:jc w:val="left"/>
         <w:rPr>
@@ -7767,17 +8061,7 @@
           <w:sz w:val="24"/>
           <w:szCs w:val="24"/>
         </w:rPr>
-        <w:t>1</w:t>
-      </w:r>
-      <w:r>
-        <w:rPr>
-          <w:rFonts w:hint="eastAsia" w:ascii="Times New Roman" w:hAnsi="Times New Roman" w:eastAsia="宋体" w:cs="Times New Roman"/>
-          <w:b w:val="0"/>
-          <w:bCs w:val="0"/>
-          <w:sz w:val="24"/>
-          <w:szCs w:val="24"/>
-        </w:rPr>
-        <w:t>6x16</w:t>
+        <w:t>16x16</w:t>
       </w:r>
       <w:r>
         <w:rPr>
@@ -7888,14 +8172,85 @@
           <w:tab w:val="left" w:pos="8088"/>
         </w:tabs>
         <w:spacing w:line="360" w:lineRule="auto"/>
-        <w:ind w:firstLine="480" w:firstLineChars="200"/>
-        <w:jc w:val="left"/>
-        <w:rPr>
-          <w:rFonts w:hint="eastAsia" w:ascii="宋体" w:hAnsi="宋体" w:eastAsia="宋体" w:cs="宋体"/>
-          <w:sz w:val="24"/>
-          <w:szCs w:val="24"/>
-        </w:rPr>
-      </w:pPr>
+        <w:ind w:firstLine="420" w:firstLineChars="200"/>
+        <w:jc w:val="center"/>
+        <w:rPr>
+          <w:rFonts w:hint="eastAsia" w:ascii="宋体" w:hAnsi="宋体" w:eastAsia="宋体" w:cs="宋体"/>
+          <w:sz w:val="24"/>
+          <w:szCs w:val="24"/>
+        </w:rPr>
+      </w:pPr>
+      <w:r>
+        <w:drawing>
+          <wp:inline distT="0" distB="0" distL="114300" distR="114300">
+            <wp:extent cx="4191635" cy="2059305"/>
+            <wp:effectExtent l="0" t="0" r="14605" b="13335"/>
+            <wp:docPr id="5" name="图片 3"/>
+            <wp:cNvGraphicFramePr>
+              <a:graphicFrameLocks xmlns:a="http://schemas.openxmlformats.org/drawingml/2006/main" noChangeAspect="1"/>
+            </wp:cNvGraphicFramePr>
+            <a:graphic xmlns:a="http://schemas.openxmlformats.org/drawingml/2006/main">
+              <a:graphicData uri="http://schemas.openxmlformats.org/drawingml/2006/picture">
+                <pic:pic xmlns:pic="http://schemas.openxmlformats.org/drawingml/2006/picture">
+                  <pic:nvPicPr>
+                    <pic:cNvPr id="5" name="图片 3"/>
+                    <pic:cNvPicPr>
+                      <a:picLocks noChangeAspect="1"/>
+                    </pic:cNvPicPr>
+                  </pic:nvPicPr>
+                  <pic:blipFill>
+                    <a:blip r:embed="rId14"/>
+                    <a:stretch>
+                      <a:fillRect/>
+                    </a:stretch>
+                  </pic:blipFill>
+                  <pic:spPr>
+                    <a:xfrm>
+                      <a:off x="0" y="0"/>
+                      <a:ext cx="4191635" cy="2059305"/>
+                    </a:xfrm>
+                    <a:prstGeom prst="rect">
+                      <a:avLst/>
+                    </a:prstGeom>
+                    <a:noFill/>
+                    <a:ln>
+                      <a:noFill/>
+                    </a:ln>
+                  </pic:spPr>
+                </pic:pic>
+              </a:graphicData>
+            </a:graphic>
+          </wp:inline>
+        </w:drawing>
+      </w:r>
+    </w:p>
+    <w:p>
+      <w:pPr>
+        <w:tabs>
+          <w:tab w:val="left" w:pos="168"/>
+          <w:tab w:val="left" w:pos="1788"/>
+          <w:tab w:val="left" w:pos="2838"/>
+          <w:tab w:val="left" w:pos="4938"/>
+          <w:tab w:val="left" w:pos="8088"/>
+        </w:tabs>
+        <w:spacing w:line="360" w:lineRule="auto"/>
+        <w:jc w:val="center"/>
+        <w:rPr>
+          <w:rFonts w:hint="default" w:ascii="宋体" w:hAnsi="宋体" w:eastAsia="宋体" w:cs="宋体"/>
+          <w:sz w:val="24"/>
+          <w:szCs w:val="24"/>
+          <w:lang w:val="en-US" w:eastAsia="zh-CN"/>
+        </w:rPr>
+      </w:pPr>
+      <w:r>
+        <w:rPr>
+          <w:rFonts w:hint="eastAsia" w:ascii="宋体" w:hAnsi="宋体" w:cs="宋体"/>
+          <w:sz w:val="24"/>
+          <w:szCs w:val="24"/>
+          <w:lang w:val="en-US" w:eastAsia="zh-CN"/>
+        </w:rPr>
+        <w:t>图3：ViT工作示意图</w:t>
+      </w:r>
     </w:p>
     <w:p>
       <w:pPr>
@@ -10134,8 +10489,6 @@
           <w:szCs w:val="24"/>
         </w:rPr>
       </w:pPr>
-      <w:bookmarkStart w:id="0" w:name="_GoBack"/>
-      <w:bookmarkEnd w:id="0"/>
       <w:r>
         <w:rPr>
           <w:rFonts w:hint="eastAsia" w:ascii="宋体" w:hAnsi="宋体" w:eastAsia="宋体" w:cs="宋体"/>
@@ -11268,7 +11621,7 @@
       <w:pStyle w:val="3"/>
       <w:framePr w:wrap="around" w:vAnchor="text" w:hAnchor="margin" w:xAlign="center" w:y="1"/>
       <w:rPr>
-        <w:rStyle w:val="7"/>
+        <w:rStyle w:val="8"/>
       </w:rPr>
     </w:pPr>
     <w:r>
@@ -11276,7 +11629,7 @@
     </w:r>
     <w:r>
       <w:rPr>
-        <w:rStyle w:val="7"/>
+        <w:rStyle w:val="8"/>
       </w:rPr>
       <w:instrText xml:space="preserve">PAGE  </w:instrText>
     </w:r>
@@ -11428,7 +11781,7 @@
   <w:docDefaults>
     <w:rPrDefault>
       <w:rPr>
-        <w:rFonts w:asciiTheme="minorHAnsi" w:hAnsiTheme="minorHAnsi" w:eastAsiaTheme="minorEastAsia" w:cstheme="minorBidi"/>
+        <w:rFonts w:ascii="Times New Roman" w:hAnsi="Times New Roman" w:eastAsia="宋体" w:cs="Times New Roman"/>
       </w:rPr>
     </w:rPrDefault>
     <w:pPrDefault/>
@@ -11537,7 +11890,7 @@
     <w:lsdException w:uiPriority="99" w:name="HTML Sample"/>
     <w:lsdException w:uiPriority="99" w:name="HTML Typewriter"/>
     <w:lsdException w:uiPriority="99" w:name="HTML Variable"/>
-    <w:lsdException w:uiPriority="99" w:name="Normal Table"/>
+    <w:lsdException w:qFormat="1" w:uiPriority="99" w:name="Normal Table"/>
     <w:lsdException w:uiPriority="99" w:name="annotation subject"/>
     <w:lsdException w:uiPriority="99" w:name="Table Simple 1"/>
     <w:lsdException w:uiPriority="99" w:name="Table Simple 2"/>
@@ -11699,16 +12052,17 @@
       <w:lang w:val="en-US" w:eastAsia="zh-CN" w:bidi="ar-SA"/>
     </w:rPr>
   </w:style>
-  <w:style w:type="character" w:default="1" w:styleId="6">
+  <w:style w:type="character" w:default="1" w:styleId="7">
     <w:name w:val="Default Paragraph Font"/>
     <w:semiHidden/>
     <w:unhideWhenUsed/>
     <w:uiPriority w:val="1"/>
   </w:style>
-  <w:style w:type="table" w:default="1" w:styleId="5">
+  <w:style w:type="table" w:default="1" w:styleId="6">
     <w:name w:val="Normal Table"/>
     <w:semiHidden/>
     <w:unhideWhenUsed/>
+    <w:qFormat/>
     <w:uiPriority w:val="99"/>
     <w:tblPr>
       <w:tblCellMar>
@@ -11722,7 +12076,7 @@
   <w:style w:type="paragraph" w:styleId="2">
     <w:name w:val="Body Text"/>
     <w:basedOn w:val="1"/>
-    <w:link w:val="10"/>
+    <w:link w:val="11"/>
     <w:uiPriority w:val="0"/>
     <w:pPr>
       <w:spacing w:after="120"/>
@@ -11731,7 +12085,7 @@
   <w:style w:type="paragraph" w:styleId="3">
     <w:name w:val="footer"/>
     <w:basedOn w:val="1"/>
-    <w:link w:val="9"/>
+    <w:link w:val="10"/>
     <w:unhideWhenUsed/>
     <w:uiPriority w:val="99"/>
     <w:pPr>
@@ -11751,7 +12105,7 @@
   <w:style w:type="paragraph" w:styleId="4">
     <w:name w:val="header"/>
     <w:basedOn w:val="1"/>
-    <w:link w:val="8"/>
+    <w:link w:val="9"/>
     <w:unhideWhenUsed/>
     <w:uiPriority w:val="0"/>
     <w:pPr>
@@ -11771,24 +12125,35 @@
       <w:szCs w:val="18"/>
     </w:rPr>
   </w:style>
-  <w:style w:type="character" w:styleId="7">
+  <w:style w:type="paragraph" w:styleId="5">
+    <w:name w:val="Normal (Web)"/>
+    <w:basedOn w:val="1"/>
+    <w:semiHidden/>
+    <w:unhideWhenUsed/>
+    <w:uiPriority w:val="99"/>
+    <w:rPr>
+      <w:sz w:val="24"/>
+    </w:rPr>
+  </w:style>
+  <w:style w:type="character" w:styleId="8">
     <w:name w:val="page number"/>
-    <w:basedOn w:val="6"/>
+    <w:basedOn w:val="7"/>
     <w:uiPriority w:val="0"/>
   </w:style>
-  <w:style w:type="character" w:customStyle="1" w:styleId="8">
+  <w:style w:type="character" w:customStyle="1" w:styleId="9">
     <w:name w:val="页眉 字符"/>
-    <w:basedOn w:val="6"/>
+    <w:basedOn w:val="7"/>
     <w:link w:val="4"/>
+    <w:qFormat/>
     <w:uiPriority w:val="99"/>
     <w:rPr>
       <w:sz w:val="18"/>
       <w:szCs w:val="18"/>
     </w:rPr>
   </w:style>
-  <w:style w:type="character" w:customStyle="1" w:styleId="9">
+  <w:style w:type="character" w:customStyle="1" w:styleId="10">
     <w:name w:val="页脚 字符"/>
-    <w:basedOn w:val="6"/>
+    <w:basedOn w:val="7"/>
     <w:link w:val="3"/>
     <w:uiPriority w:val="99"/>
     <w:rPr>
@@ -11796,9 +12161,9 @@
       <w:szCs w:val="18"/>
     </w:rPr>
   </w:style>
-  <w:style w:type="character" w:customStyle="1" w:styleId="10">
+  <w:style w:type="character" w:customStyle="1" w:styleId="11">
     <w:name w:val="正文文本 字符"/>
-    <w:basedOn w:val="6"/>
+    <w:basedOn w:val="7"/>
     <w:link w:val="2"/>
     <w:uiPriority w:val="0"/>
     <w:rPr>

</xml_diff>